<commit_message>
Added preliminary work breakdown section to Project Plan
</commit_message>
<xml_diff>
--- a/doc/Project Plan/Project Plan.docx
+++ b/doc/Project Plan/Project Plan.docx
@@ -1124,6 +1124,88 @@
           </w:p>
         </w:tc>
       </w:tr>
+      <w:tr>
+        <w:tc>
+          <w:tcPr>
+            <w:tcW w:w="1281" w:type="dxa"/>
+            <w:tcBorders>
+              <w:top w:val="single" w:sz="4" w:space="0" w:color="auto"/>
+              <w:left w:val="single" w:sz="4" w:space="0" w:color="auto"/>
+              <w:bottom w:val="single" w:sz="4" w:space="0" w:color="auto"/>
+              <w:right w:val="single" w:sz="4" w:space="0" w:color="auto"/>
+            </w:tcBorders>
+            <w:shd w:val="clear" w:color="auto" w:fill="FFFFFF"/>
+            <w:tcMar>
+              <w:top w:w="0" w:type="dxa"/>
+              <w:left w:w="108" w:type="dxa"/>
+              <w:bottom w:w="0" w:type="dxa"/>
+              <w:right w:w="108" w:type="dxa"/>
+            </w:tcMar>
+          </w:tcPr>
+          <w:p>
+            <w:pPr>
+              <w:pStyle w:val="TableContents"/>
+            </w:pPr>
+            <w:r>
+              <w:t>7</w:t>
+            </w:r>
+          </w:p>
+        </w:tc>
+        <w:tc>
+          <w:tcPr>
+            <w:tcW w:w="3115" w:type="dxa"/>
+            <w:tcBorders>
+              <w:top w:val="single" w:sz="4" w:space="0" w:color="auto"/>
+              <w:left w:val="single" w:sz="4" w:space="0" w:color="auto"/>
+              <w:bottom w:val="single" w:sz="4" w:space="0" w:color="auto"/>
+              <w:right w:val="single" w:sz="4" w:space="0" w:color="auto"/>
+            </w:tcBorders>
+            <w:shd w:val="clear" w:color="auto" w:fill="FFFFFF"/>
+            <w:tcMar>
+              <w:top w:w="0" w:type="dxa"/>
+              <w:left w:w="108" w:type="dxa"/>
+              <w:bottom w:w="0" w:type="dxa"/>
+              <w:right w:w="108" w:type="dxa"/>
+            </w:tcMar>
+          </w:tcPr>
+          <w:p>
+            <w:pPr>
+              <w:pStyle w:val="TableContents"/>
+            </w:pPr>
+            <w:r>
+              <w:t>ejfs1g10</w:t>
+            </w:r>
+          </w:p>
+        </w:tc>
+        <w:tc>
+          <w:tcPr>
+            <w:tcW w:w="5237" w:type="dxa"/>
+            <w:tcBorders>
+              <w:top w:val="single" w:sz="4" w:space="0" w:color="auto"/>
+              <w:left w:val="single" w:sz="4" w:space="0" w:color="auto"/>
+              <w:bottom w:val="single" w:sz="4" w:space="0" w:color="auto"/>
+              <w:right w:val="single" w:sz="4" w:space="0" w:color="auto"/>
+            </w:tcBorders>
+            <w:shd w:val="clear" w:color="auto" w:fill="FFFFFF"/>
+            <w:tcMar>
+              <w:top w:w="0" w:type="dxa"/>
+              <w:left w:w="108" w:type="dxa"/>
+              <w:bottom w:w="0" w:type="dxa"/>
+              <w:right w:w="108" w:type="dxa"/>
+            </w:tcMar>
+          </w:tcPr>
+          <w:p>
+            <w:pPr>
+              <w:pStyle w:val="TableContents"/>
+            </w:pPr>
+            <w:r>
+              <w:t>Added preliminary Work Breakdown section</w:t>
+            </w:r>
+          </w:p>
+        </w:tc>
+        <w:bookmarkStart w:id="1" w:name="_GoBack"/>
+        <w:bookmarkEnd w:id="1"/>
+      </w:tr>
     </w:tbl>
     <w:p/>
     <w:p>
@@ -1158,7 +1240,7 @@
       <w:pPr>
         <w:pStyle w:val="Heading1"/>
       </w:pPr>
-      <w:bookmarkStart w:id="1" w:name="_Toc316241073"/>
+      <w:bookmarkStart w:id="2" w:name="_Toc316241073"/>
       <w:r>
         <w:lastRenderedPageBreak/>
         <w:t xml:space="preserve">0.2 </w:t>
@@ -1166,7 +1248,7 @@
       <w:r>
         <w:t>Table of Contents</w:t>
       </w:r>
-      <w:bookmarkEnd w:id="1"/>
+      <w:bookmarkEnd w:id="2"/>
     </w:p>
     <w:p/>
     <w:p>
@@ -1668,7 +1750,7 @@
       <w:pPr>
         <w:pStyle w:val="Heading1"/>
       </w:pPr>
-      <w:bookmarkStart w:id="2" w:name="_Toc316241074"/>
+      <w:bookmarkStart w:id="3" w:name="_Toc316241074"/>
       <w:r>
         <w:lastRenderedPageBreak/>
         <w:t xml:space="preserve">1.1 </w:t>
@@ -1676,7 +1758,7 @@
       <w:r>
         <w:t>Gantt Chart</w:t>
       </w:r>
-      <w:bookmarkEnd w:id="2"/>
+      <w:bookmarkEnd w:id="3"/>
       <w:r>
         <w:t xml:space="preserve"> </w:t>
       </w:r>
@@ -1751,12 +1833,700 @@
           </wp:inline>
         </w:drawing>
       </w:r>
-      <w:bookmarkStart w:id="3" w:name="_GoBack"/>
-      <w:bookmarkEnd w:id="3"/>
     </w:p>
     <w:p>
       <w:pPr>
         <w:pStyle w:val="Heading1"/>
+      </w:pPr>
+      <w:bookmarkStart w:id="4" w:name="_Toc316241075"/>
+      <w:r>
+        <w:lastRenderedPageBreak/>
+        <w:t xml:space="preserve">1.2 </w:t>
+      </w:r>
+      <w:r>
+        <w:t>Work Breakdown</w:t>
+      </w:r>
+      <w:bookmarkEnd w:id="4"/>
+    </w:p>
+    <w:p>
+      <w:pPr>
+        <w:spacing w:after="0" w:line="240" w:lineRule="auto"/>
+        <w:rPr>
+          <w:rFonts w:eastAsia="Times New Roman" w:cs="Times New Roman"/>
+          <w:szCs w:val="24"/>
+        </w:rPr>
+      </w:pPr>
+      <w:r>
+        <w:rPr>
+          <w:rFonts w:ascii="Arial" w:eastAsia="Times New Roman" w:hAnsi="Arial" w:cs="Arial"/>
+          <w:color w:val="000000"/>
+          <w:sz w:val="23"/>
+          <w:szCs w:val="23"/>
+        </w:rPr>
+        <w:t>We have based the main milestones of our project on the dates of the deliverables. We plan to ensure than all the tasks are completed by the hand in dates. For many of the tasks we’ve set ourselves earlier deadlines to ensure that dependent tasks are able to go ahead as scheduled. In many cases the dependent tasks do not r</w:t>
+      </w:r>
+      <w:r>
+        <w:rPr>
+          <w:rFonts w:ascii="Arial" w:eastAsia="Times New Roman" w:hAnsi="Arial" w:cs="Arial"/>
+          <w:color w:val="000000"/>
+          <w:sz w:val="23"/>
+          <w:szCs w:val="23"/>
+        </w:rPr>
+        <w:t>equire the full completion of</w:t>
+      </w:r>
+      <w:r>
+        <w:rPr>
+          <w:rFonts w:ascii="Arial" w:eastAsia="Times New Roman" w:hAnsi="Arial" w:cs="Arial"/>
+          <w:color w:val="000000"/>
+          <w:sz w:val="23"/>
+          <w:szCs w:val="23"/>
+        </w:rPr>
+        <w:t xml:space="preserve"> its dependencies; as such we have allowed the dependencies to continue after commencing its dependents.</w:t>
+      </w:r>
+      <w:r>
+        <w:rPr>
+          <w:rFonts w:eastAsia="Times New Roman" w:cs="Times New Roman"/>
+          <w:szCs w:val="24"/>
+        </w:rPr>
+        <w:br/>
+      </w:r>
+      <w:r>
+        <w:rPr>
+          <w:rFonts w:eastAsia="Times New Roman" w:cs="Times New Roman"/>
+          <w:szCs w:val="24"/>
+        </w:rPr>
+        <w:br/>
+      </w:r>
+      <w:r>
+        <w:rPr>
+          <w:rFonts w:ascii="Arial" w:eastAsia="Times New Roman" w:hAnsi="Arial" w:cs="Arial"/>
+          <w:color w:val="000000"/>
+          <w:sz w:val="23"/>
+          <w:szCs w:val="23"/>
+        </w:rPr>
+        <w:t>We have not yet allocated team members to the individual tasks, as we feel this will become more apparent closer to the time, but we have made predictions of the time the tasks will take, we aimed to stay within the budget of</w:t>
+      </w:r>
+      <w:r>
+        <w:rPr>
+          <w:rFonts w:ascii="Arial" w:eastAsia="Times New Roman" w:hAnsi="Arial" w:cs="Arial"/>
+          <w:color w:val="000000"/>
+          <w:sz w:val="23"/>
+          <w:szCs w:val="23"/>
+        </w:rPr>
+        <w:t xml:space="preserve"> 400 hours with our predictions: </w:t>
+      </w:r>
+      <w:r>
+        <w:rPr>
+          <w:rFonts w:eastAsia="Times New Roman" w:cs="Times New Roman"/>
+          <w:szCs w:val="24"/>
+        </w:rPr>
+        <w:br/>
+      </w:r>
+      <w:r>
+        <w:rPr>
+          <w:rFonts w:eastAsia="Times New Roman" w:cs="Times New Roman"/>
+          <w:szCs w:val="24"/>
+        </w:rPr>
+        <w:br/>
+      </w:r>
+      <w:r>
+        <w:rPr>
+          <w:rFonts w:ascii="Arial" w:eastAsia="Times New Roman" w:hAnsi="Arial" w:cs="Arial"/>
+          <w:color w:val="000000"/>
+          <w:sz w:val="23"/>
+          <w:szCs w:val="23"/>
+        </w:rPr>
+        <w:t>Project plan</w:t>
+      </w:r>
+    </w:p>
+    <w:p>
+      <w:pPr>
+        <w:spacing w:after="0" w:line="240" w:lineRule="auto"/>
+        <w:ind w:left="720" w:hanging="360"/>
+        <w:rPr>
+          <w:rFonts w:eastAsia="Times New Roman" w:cs="Times New Roman"/>
+          <w:szCs w:val="24"/>
+        </w:rPr>
+      </w:pPr>
+      <w:r>
+        <w:rPr>
+          <w:rFonts w:ascii="Arial" w:eastAsia="Times New Roman" w:hAnsi="Arial" w:cs="Arial"/>
+          <w:color w:val="000000"/>
+          <w:sz w:val="23"/>
+          <w:szCs w:val="23"/>
+        </w:rPr>
+        <w:t xml:space="preserve">1.    Gantt chart and Work breakdown (6hrs) </w:t>
+      </w:r>
+    </w:p>
+    <w:p>
+      <w:pPr>
+        <w:spacing w:after="0" w:line="240" w:lineRule="auto"/>
+        <w:ind w:left="720" w:hanging="360"/>
+        <w:rPr>
+          <w:rFonts w:eastAsia="Times New Roman" w:cs="Times New Roman"/>
+          <w:szCs w:val="24"/>
+        </w:rPr>
+      </w:pPr>
+      <w:r>
+        <w:rPr>
+          <w:rFonts w:ascii="Arial" w:eastAsia="Times New Roman" w:hAnsi="Arial" w:cs="Arial"/>
+          <w:color w:val="000000"/>
+          <w:sz w:val="23"/>
+          <w:szCs w:val="23"/>
+        </w:rPr>
+        <w:t xml:space="preserve">2.    Risk Analysis (2hrs) </w:t>
+      </w:r>
+    </w:p>
+    <w:p>
+      <w:pPr>
+        <w:spacing w:after="0" w:line="240" w:lineRule="auto"/>
+        <w:ind w:left="720" w:hanging="360"/>
+        <w:rPr>
+          <w:rFonts w:eastAsia="Times New Roman" w:cs="Times New Roman"/>
+          <w:szCs w:val="24"/>
+        </w:rPr>
+      </w:pPr>
+      <w:r>
+        <w:rPr>
+          <w:rFonts w:ascii="Arial" w:eastAsia="Times New Roman" w:hAnsi="Arial" w:cs="Arial"/>
+          <w:color w:val="000000"/>
+          <w:sz w:val="23"/>
+          <w:szCs w:val="23"/>
+        </w:rPr>
+        <w:t xml:space="preserve">3.    Budget (2hrs) </w:t>
+      </w:r>
+    </w:p>
+    <w:p>
+      <w:pPr>
+        <w:spacing w:after="0" w:line="240" w:lineRule="auto"/>
+        <w:ind w:left="720" w:hanging="360"/>
+        <w:rPr>
+          <w:rFonts w:eastAsia="Times New Roman" w:cs="Times New Roman"/>
+          <w:szCs w:val="24"/>
+        </w:rPr>
+      </w:pPr>
+      <w:r>
+        <w:rPr>
+          <w:rFonts w:ascii="Arial" w:eastAsia="Times New Roman" w:hAnsi="Arial" w:cs="Arial"/>
+          <w:color w:val="000000"/>
+          <w:sz w:val="23"/>
+          <w:szCs w:val="23"/>
+        </w:rPr>
+        <w:t xml:space="preserve">4.    Project management (format, IDE, meetings) (3hrs) </w:t>
+      </w:r>
+    </w:p>
+    <w:p>
+      <w:pPr>
+        <w:spacing w:after="0" w:line="240" w:lineRule="auto"/>
+        <w:ind w:left="720" w:hanging="360"/>
+        <w:rPr>
+          <w:rFonts w:eastAsia="Times New Roman" w:cs="Times New Roman"/>
+          <w:szCs w:val="24"/>
+        </w:rPr>
+      </w:pPr>
+      <w:r>
+        <w:rPr>
+          <w:rFonts w:ascii="Arial" w:eastAsia="Times New Roman" w:hAnsi="Arial" w:cs="Arial"/>
+          <w:color w:val="000000"/>
+          <w:sz w:val="23"/>
+          <w:szCs w:val="23"/>
+        </w:rPr>
+        <w:t xml:space="preserve">6.    Reviewing (5hrs) </w:t>
+      </w:r>
+    </w:p>
+    <w:p>
+      <w:pPr>
+        <w:spacing w:after="0" w:line="240" w:lineRule="auto"/>
+        <w:rPr>
+          <w:rFonts w:eastAsia="Times New Roman" w:cs="Times New Roman"/>
+          <w:szCs w:val="24"/>
+        </w:rPr>
+      </w:pPr>
+      <w:r>
+        <w:rPr>
+          <w:rFonts w:ascii="Arial" w:eastAsia="Times New Roman" w:hAnsi="Arial" w:cs="Arial"/>
+          <w:color w:val="000000"/>
+          <w:sz w:val="23"/>
+          <w:szCs w:val="23"/>
+        </w:rPr>
+        <w:t>Analysis &amp; Design &amp; Testing</w:t>
+      </w:r>
+    </w:p>
+    <w:p>
+      <w:pPr>
+        <w:spacing w:after="0" w:line="240" w:lineRule="auto"/>
+        <w:ind w:left="720" w:hanging="360"/>
+        <w:rPr>
+          <w:rFonts w:eastAsia="Times New Roman" w:cs="Times New Roman"/>
+          <w:szCs w:val="24"/>
+        </w:rPr>
+      </w:pPr>
+      <w:r>
+        <w:rPr>
+          <w:rFonts w:ascii="Arial" w:eastAsia="Times New Roman" w:hAnsi="Arial" w:cs="Arial"/>
+          <w:color w:val="000000"/>
+          <w:sz w:val="23"/>
+          <w:szCs w:val="23"/>
+        </w:rPr>
+        <w:t xml:space="preserve">7.    UML Use case diagram for requirements, stakeholders for analysis (2 </w:t>
+      </w:r>
+      <w:proofErr w:type="spellStart"/>
+      <w:r>
+        <w:rPr>
+          <w:rFonts w:ascii="Arial" w:eastAsia="Times New Roman" w:hAnsi="Arial" w:cs="Arial"/>
+          <w:color w:val="000000"/>
+          <w:sz w:val="23"/>
+          <w:szCs w:val="23"/>
+        </w:rPr>
+        <w:t>hrs</w:t>
+      </w:r>
+      <w:proofErr w:type="spellEnd"/>
+      <w:r>
+        <w:rPr>
+          <w:rFonts w:ascii="Arial" w:eastAsia="Times New Roman" w:hAnsi="Arial" w:cs="Arial"/>
+          <w:color w:val="000000"/>
+          <w:sz w:val="23"/>
+          <w:szCs w:val="23"/>
+        </w:rPr>
+        <w:t xml:space="preserve">) </w:t>
+      </w:r>
+    </w:p>
+    <w:p>
+      <w:pPr>
+        <w:spacing w:after="0" w:line="240" w:lineRule="auto"/>
+        <w:ind w:left="720" w:hanging="360"/>
+        <w:rPr>
+          <w:rFonts w:eastAsia="Times New Roman" w:cs="Times New Roman"/>
+          <w:szCs w:val="24"/>
+        </w:rPr>
+      </w:pPr>
+      <w:r>
+        <w:rPr>
+          <w:rFonts w:ascii="Arial" w:eastAsia="Times New Roman" w:hAnsi="Arial" w:cs="Arial"/>
+          <w:color w:val="000000"/>
+          <w:sz w:val="23"/>
+          <w:szCs w:val="23"/>
+        </w:rPr>
+        <w:t>8.    Description of approach (3hrs)</w:t>
+      </w:r>
+    </w:p>
+    <w:p>
+      <w:pPr>
+        <w:spacing w:after="0" w:line="240" w:lineRule="auto"/>
+        <w:ind w:left="720" w:hanging="360"/>
+        <w:rPr>
+          <w:rFonts w:eastAsia="Times New Roman" w:cs="Times New Roman"/>
+          <w:szCs w:val="24"/>
+        </w:rPr>
+      </w:pPr>
+      <w:r>
+        <w:rPr>
+          <w:rFonts w:ascii="Arial" w:eastAsia="Times New Roman" w:hAnsi="Arial" w:cs="Arial"/>
+          <w:color w:val="000000"/>
+          <w:sz w:val="23"/>
+          <w:szCs w:val="23"/>
+        </w:rPr>
+        <w:t xml:space="preserve">9.    UML for design including class and sequence diagrams; CRC cards (5hrs) </w:t>
+      </w:r>
+    </w:p>
+    <w:p>
+      <w:pPr>
+        <w:spacing w:after="0" w:line="240" w:lineRule="auto"/>
+        <w:ind w:left="720" w:hanging="360"/>
+        <w:rPr>
+          <w:rFonts w:eastAsia="Times New Roman" w:cs="Times New Roman"/>
+          <w:szCs w:val="24"/>
+        </w:rPr>
+      </w:pPr>
+      <w:r>
+        <w:rPr>
+          <w:rFonts w:ascii="Arial" w:eastAsia="Times New Roman" w:hAnsi="Arial" w:cs="Arial"/>
+          <w:color w:val="000000"/>
+          <w:sz w:val="23"/>
+          <w:szCs w:val="23"/>
+        </w:rPr>
+        <w:t>10.  HCI including wireframes and UI flow diagrams (5hrs)</w:t>
+      </w:r>
+    </w:p>
+    <w:p>
+      <w:pPr>
+        <w:spacing w:after="0" w:line="240" w:lineRule="auto"/>
+        <w:ind w:left="720" w:hanging="360"/>
+        <w:rPr>
+          <w:rFonts w:eastAsia="Times New Roman" w:cs="Times New Roman"/>
+          <w:szCs w:val="24"/>
+        </w:rPr>
+      </w:pPr>
+      <w:r>
+        <w:rPr>
+          <w:rFonts w:ascii="Arial" w:eastAsia="Times New Roman" w:hAnsi="Arial" w:cs="Arial"/>
+          <w:color w:val="000000"/>
+          <w:sz w:val="23"/>
+          <w:szCs w:val="23"/>
+        </w:rPr>
+        <w:t xml:space="preserve">11.  Meta pages including title page, introductions, revision history (3hrs) </w:t>
+      </w:r>
+    </w:p>
+    <w:p>
+      <w:pPr>
+        <w:spacing w:after="0" w:line="240" w:lineRule="auto"/>
+        <w:ind w:left="720" w:hanging="360"/>
+        <w:rPr>
+          <w:rFonts w:eastAsia="Times New Roman" w:cs="Times New Roman"/>
+          <w:szCs w:val="24"/>
+        </w:rPr>
+      </w:pPr>
+      <w:r>
+        <w:rPr>
+          <w:rFonts w:ascii="Arial" w:eastAsia="Times New Roman" w:hAnsi="Arial" w:cs="Arial"/>
+          <w:color w:val="000000"/>
+          <w:sz w:val="23"/>
+          <w:szCs w:val="23"/>
+        </w:rPr>
+        <w:t>12.  Test plan (5hrs)</w:t>
+      </w:r>
+    </w:p>
+    <w:p>
+      <w:pPr>
+        <w:spacing w:after="0" w:line="240" w:lineRule="auto"/>
+        <w:ind w:left="720" w:hanging="360"/>
+        <w:rPr>
+          <w:rFonts w:eastAsia="Times New Roman" w:cs="Times New Roman"/>
+          <w:szCs w:val="24"/>
+        </w:rPr>
+      </w:pPr>
+      <w:r>
+        <w:rPr>
+          <w:rFonts w:ascii="Arial" w:eastAsia="Times New Roman" w:hAnsi="Arial" w:cs="Arial"/>
+          <w:color w:val="000000"/>
+          <w:sz w:val="23"/>
+          <w:szCs w:val="23"/>
+        </w:rPr>
+        <w:t>13.  Partial test report (10hrs)</w:t>
+      </w:r>
+    </w:p>
+    <w:p>
+      <w:pPr>
+        <w:spacing w:after="0" w:line="240" w:lineRule="auto"/>
+        <w:ind w:left="720" w:hanging="360"/>
+        <w:rPr>
+          <w:rFonts w:eastAsia="Times New Roman" w:cs="Times New Roman"/>
+          <w:szCs w:val="24"/>
+        </w:rPr>
+      </w:pPr>
+      <w:r>
+        <w:rPr>
+          <w:rFonts w:ascii="Arial" w:eastAsia="Times New Roman" w:hAnsi="Arial" w:cs="Arial"/>
+          <w:color w:val="000000"/>
+          <w:sz w:val="23"/>
+          <w:szCs w:val="23"/>
+        </w:rPr>
+        <w:t xml:space="preserve">15.  Reviewing (5hrs) </w:t>
+      </w:r>
+    </w:p>
+    <w:p>
+      <w:pPr>
+        <w:spacing w:after="0" w:line="240" w:lineRule="auto"/>
+        <w:rPr>
+          <w:rFonts w:eastAsia="Times New Roman" w:cs="Times New Roman"/>
+          <w:szCs w:val="24"/>
+        </w:rPr>
+      </w:pPr>
+      <w:r>
+        <w:rPr>
+          <w:rFonts w:ascii="Arial" w:eastAsia="Times New Roman" w:hAnsi="Arial" w:cs="Arial"/>
+          <w:color w:val="000000"/>
+          <w:sz w:val="23"/>
+          <w:szCs w:val="23"/>
+        </w:rPr>
+        <w:t>Programming</w:t>
+      </w:r>
+    </w:p>
+    <w:p>
+      <w:pPr>
+        <w:spacing w:after="0" w:line="240" w:lineRule="auto"/>
+        <w:ind w:left="720" w:hanging="360"/>
+        <w:rPr>
+          <w:rFonts w:eastAsia="Times New Roman" w:cs="Times New Roman"/>
+          <w:szCs w:val="24"/>
+        </w:rPr>
+      </w:pPr>
+      <w:r>
+        <w:rPr>
+          <w:rFonts w:ascii="Arial" w:eastAsia="Times New Roman" w:hAnsi="Arial" w:cs="Arial"/>
+          <w:color w:val="000000"/>
+          <w:sz w:val="23"/>
+          <w:szCs w:val="23"/>
+        </w:rPr>
+        <w:t>16.  Model (40hrs)</w:t>
+      </w:r>
+    </w:p>
+    <w:p>
+      <w:pPr>
+        <w:spacing w:after="0" w:line="240" w:lineRule="auto"/>
+        <w:ind w:left="720" w:hanging="360"/>
+        <w:rPr>
+          <w:rFonts w:eastAsia="Times New Roman" w:cs="Times New Roman"/>
+          <w:szCs w:val="24"/>
+        </w:rPr>
+      </w:pPr>
+      <w:r>
+        <w:rPr>
+          <w:rFonts w:ascii="Arial" w:eastAsia="Times New Roman" w:hAnsi="Arial" w:cs="Arial"/>
+          <w:color w:val="000000"/>
+          <w:sz w:val="23"/>
+          <w:szCs w:val="23"/>
+        </w:rPr>
+        <w:t>17.  View (60hrs)</w:t>
+      </w:r>
+    </w:p>
+    <w:p>
+      <w:pPr>
+        <w:spacing w:after="0" w:line="240" w:lineRule="auto"/>
+        <w:ind w:left="720" w:hanging="360"/>
+        <w:rPr>
+          <w:rFonts w:eastAsia="Times New Roman" w:cs="Times New Roman"/>
+          <w:szCs w:val="24"/>
+        </w:rPr>
+      </w:pPr>
+      <w:r>
+        <w:rPr>
+          <w:rFonts w:ascii="Arial" w:eastAsia="Times New Roman" w:hAnsi="Arial" w:cs="Arial"/>
+          <w:color w:val="000000"/>
+          <w:sz w:val="23"/>
+          <w:szCs w:val="23"/>
+        </w:rPr>
+        <w:t>18.  Controller (40hrs)</w:t>
+      </w:r>
+    </w:p>
+    <w:p>
+      <w:pPr>
+        <w:spacing w:after="0" w:line="240" w:lineRule="auto"/>
+        <w:ind w:left="720" w:hanging="360"/>
+        <w:rPr>
+          <w:rFonts w:eastAsia="Times New Roman" w:cs="Times New Roman"/>
+          <w:szCs w:val="24"/>
+        </w:rPr>
+      </w:pPr>
+      <w:r>
+        <w:rPr>
+          <w:rFonts w:ascii="Arial" w:eastAsia="Times New Roman" w:hAnsi="Arial" w:cs="Arial"/>
+          <w:color w:val="000000"/>
+          <w:sz w:val="23"/>
+          <w:szCs w:val="23"/>
+        </w:rPr>
+        <w:t>19.  Integration (40hrs)</w:t>
+      </w:r>
+    </w:p>
+    <w:p>
+      <w:pPr>
+        <w:spacing w:after="0" w:line="240" w:lineRule="auto"/>
+        <w:rPr>
+          <w:rFonts w:eastAsia="Times New Roman" w:cs="Times New Roman"/>
+          <w:szCs w:val="24"/>
+        </w:rPr>
+      </w:pPr>
+      <w:proofErr w:type="gramStart"/>
+      <w:r>
+        <w:rPr>
+          <w:rFonts w:ascii="Arial" w:eastAsia="Times New Roman" w:hAnsi="Arial" w:cs="Arial"/>
+          <w:color w:val="000000"/>
+          <w:sz w:val="23"/>
+          <w:szCs w:val="23"/>
+        </w:rPr>
+        <w:t>Testing</w:t>
+      </w:r>
+      <w:r>
+        <w:rPr>
+          <w:rFonts w:eastAsia="Times New Roman" w:cs="Times New Roman"/>
+          <w:szCs w:val="24"/>
+        </w:rPr>
+        <w:br/>
+      </w:r>
+      <w:r>
+        <w:rPr>
+          <w:rFonts w:ascii="Arial" w:eastAsia="Times New Roman" w:hAnsi="Arial" w:cs="Arial"/>
+          <w:color w:val="000000"/>
+          <w:sz w:val="23"/>
+          <w:szCs w:val="23"/>
+        </w:rPr>
+        <w:t>     20.</w:t>
+      </w:r>
+      <w:proofErr w:type="gramEnd"/>
+      <w:r>
+        <w:rPr>
+          <w:rFonts w:ascii="Arial" w:eastAsia="Times New Roman" w:hAnsi="Arial" w:cs="Arial"/>
+          <w:color w:val="000000"/>
+          <w:sz w:val="23"/>
+          <w:szCs w:val="23"/>
+        </w:rPr>
+        <w:t xml:space="preserve"> </w:t>
+      </w:r>
+      <w:proofErr w:type="gramStart"/>
+      <w:r>
+        <w:rPr>
+          <w:rFonts w:ascii="Arial" w:eastAsia="Times New Roman" w:hAnsi="Arial" w:cs="Arial"/>
+          <w:color w:val="000000"/>
+          <w:sz w:val="23"/>
+          <w:szCs w:val="23"/>
+        </w:rPr>
+        <w:t>Unit</w:t>
+      </w:r>
+      <w:r>
+        <w:rPr>
+          <w:rFonts w:eastAsia="Times New Roman" w:cs="Times New Roman"/>
+          <w:szCs w:val="24"/>
+        </w:rPr>
+        <w:br/>
+      </w:r>
+      <w:r>
+        <w:rPr>
+          <w:rFonts w:ascii="Arial" w:eastAsia="Times New Roman" w:hAnsi="Arial" w:cs="Arial"/>
+          <w:color w:val="000000"/>
+          <w:sz w:val="23"/>
+          <w:szCs w:val="23"/>
+        </w:rPr>
+        <w:t>     21.</w:t>
+      </w:r>
+      <w:proofErr w:type="gramEnd"/>
+      <w:r>
+        <w:rPr>
+          <w:rFonts w:ascii="Arial" w:eastAsia="Times New Roman" w:hAnsi="Arial" w:cs="Arial"/>
+          <w:color w:val="000000"/>
+          <w:sz w:val="23"/>
+          <w:szCs w:val="23"/>
+        </w:rPr>
+        <w:t xml:space="preserve"> Integration</w:t>
+      </w:r>
+      <w:r>
+        <w:rPr>
+          <w:rFonts w:eastAsia="Times New Roman" w:cs="Times New Roman"/>
+          <w:szCs w:val="24"/>
+        </w:rPr>
+        <w:br/>
+      </w:r>
+      <w:r>
+        <w:rPr>
+          <w:rFonts w:ascii="Arial" w:eastAsia="Times New Roman" w:hAnsi="Arial" w:cs="Arial"/>
+          <w:color w:val="000000"/>
+          <w:sz w:val="23"/>
+          <w:szCs w:val="23"/>
+        </w:rPr>
+        <w:t>Presentation (x2)</w:t>
+      </w:r>
+    </w:p>
+    <w:p>
+      <w:pPr>
+        <w:spacing w:after="0" w:line="240" w:lineRule="auto"/>
+        <w:ind w:left="720" w:hanging="360"/>
+        <w:rPr>
+          <w:rFonts w:eastAsia="Times New Roman" w:cs="Times New Roman"/>
+          <w:szCs w:val="24"/>
+        </w:rPr>
+      </w:pPr>
+      <w:r>
+        <w:rPr>
+          <w:rFonts w:ascii="Arial" w:eastAsia="Times New Roman" w:hAnsi="Arial" w:cs="Arial"/>
+          <w:color w:val="000000"/>
+          <w:sz w:val="23"/>
+          <w:szCs w:val="23"/>
+        </w:rPr>
+        <w:t>20.  Discussion and group preparation (20hrs)</w:t>
+      </w:r>
+    </w:p>
+    <w:p>
+      <w:pPr>
+        <w:spacing w:after="0" w:line="240" w:lineRule="auto"/>
+        <w:ind w:left="720" w:hanging="360"/>
+        <w:rPr>
+          <w:rFonts w:eastAsia="Times New Roman" w:cs="Times New Roman"/>
+          <w:szCs w:val="24"/>
+        </w:rPr>
+      </w:pPr>
+      <w:r>
+        <w:rPr>
+          <w:rFonts w:ascii="Arial" w:eastAsia="Times New Roman" w:hAnsi="Arial" w:cs="Arial"/>
+          <w:color w:val="000000"/>
+          <w:sz w:val="23"/>
+          <w:szCs w:val="23"/>
+        </w:rPr>
+        <w:t>21.  Prepare slides (5hrs)</w:t>
+      </w:r>
+    </w:p>
+    <w:p>
+      <w:pPr>
+        <w:spacing w:after="0" w:line="240" w:lineRule="auto"/>
+        <w:ind w:left="720" w:hanging="360"/>
+        <w:rPr>
+          <w:rFonts w:eastAsia="Times New Roman" w:cs="Times New Roman"/>
+          <w:szCs w:val="24"/>
+        </w:rPr>
+      </w:pPr>
+      <w:r>
+        <w:rPr>
+          <w:rFonts w:ascii="Arial" w:eastAsia="Times New Roman" w:hAnsi="Arial" w:cs="Arial"/>
+          <w:color w:val="000000"/>
+          <w:sz w:val="23"/>
+          <w:szCs w:val="23"/>
+        </w:rPr>
+        <w:t>22.  Rehearsal (5hrs)</w:t>
+      </w:r>
+    </w:p>
+    <w:p>
+      <w:pPr>
+        <w:spacing w:after="0" w:line="240" w:lineRule="auto"/>
+        <w:rPr>
+          <w:rFonts w:eastAsia="Times New Roman" w:cs="Times New Roman"/>
+          <w:szCs w:val="24"/>
+        </w:rPr>
+      </w:pPr>
+      <w:r>
+        <w:rPr>
+          <w:rFonts w:ascii="Arial" w:eastAsia="Times New Roman" w:hAnsi="Arial" w:cs="Arial"/>
+          <w:color w:val="000000"/>
+          <w:sz w:val="23"/>
+          <w:szCs w:val="23"/>
+        </w:rPr>
+        <w:t>Final report</w:t>
+      </w:r>
+    </w:p>
+    <w:p>
+      <w:pPr>
+        <w:spacing w:after="0" w:line="240" w:lineRule="auto"/>
+        <w:ind w:left="720" w:hanging="360"/>
+        <w:rPr>
+          <w:rFonts w:eastAsia="Times New Roman" w:cs="Times New Roman"/>
+          <w:szCs w:val="24"/>
+        </w:rPr>
+      </w:pPr>
+      <w:r>
+        <w:rPr>
+          <w:rFonts w:ascii="Arial" w:eastAsia="Times New Roman" w:hAnsi="Arial" w:cs="Arial"/>
+          <w:color w:val="000000"/>
+          <w:sz w:val="23"/>
+          <w:szCs w:val="23"/>
+        </w:rPr>
+        <w:t>23.  Will look at breaking down to tasks in the middle Gantt chart (50hrs)</w:t>
+      </w:r>
+    </w:p>
+    <w:p>
+      <w:pPr>
+        <w:spacing w:after="0" w:line="240" w:lineRule="auto"/>
+        <w:rPr>
+          <w:rFonts w:eastAsia="Times New Roman" w:cs="Times New Roman"/>
+          <w:szCs w:val="24"/>
+        </w:rPr>
+      </w:pPr>
+      <w:r>
+        <w:rPr>
+          <w:rFonts w:eastAsia="Times New Roman" w:cs="Times New Roman"/>
+          <w:szCs w:val="24"/>
+        </w:rPr>
+        <w:br/>
+      </w:r>
+    </w:p>
+    <w:p>
+      <w:pPr>
         <w:sectPr>
           <w:pgSz w:w="12240" w:h="15840"/>
           <w:pgMar w:top="1134" w:right="1134" w:bottom="1693" w:left="1134" w:header="0" w:footer="1134" w:gutter="0"/>
@@ -1765,15 +2535,6 @@
           <w:docGrid w:linePitch="326" w:charSpace="-2049"/>
         </w:sectPr>
       </w:pPr>
-      <w:bookmarkStart w:id="4" w:name="_Toc316241075"/>
-      <w:r>
-        <w:lastRenderedPageBreak/>
-        <w:t xml:space="preserve">1.2 </w:t>
-      </w:r>
-      <w:r>
-        <w:t>Work Breakdown</w:t>
-      </w:r>
-      <w:bookmarkEnd w:id="4"/>
     </w:p>
     <w:p>
       <w:pPr>
@@ -1951,7 +2712,7 @@
       <w:rPr>
         <w:noProof/>
       </w:rPr>
-      <w:t>4</w:t>
+      <w:t>2</w:t>
     </w:r>
     <w:r>
       <w:fldChar w:fldCharType="end"/>
@@ -3386,6 +4147,21 @@
     <w:rPr>
       <w:rFonts w:ascii="Times New Roman" w:hAnsi="Times New Roman"/>
       <w:sz w:val="24"/>
+    </w:rPr>
+  </w:style>
+  <w:style w:type="paragraph" w:styleId="NormalWeb">
+    <w:name w:val="Normal (Web)"/>
+    <w:basedOn w:val="Normal"/>
+    <w:uiPriority w:val="99"/>
+    <w:semiHidden/>
+    <w:unhideWhenUsed/>
+    <w:rsid w:val="000E0484"/>
+    <w:pPr>
+      <w:spacing w:before="100" w:beforeAutospacing="1" w:after="100" w:afterAutospacing="1" w:line="240" w:lineRule="auto"/>
+    </w:pPr>
+    <w:rPr>
+      <w:rFonts w:eastAsia="Times New Roman" w:cs="Times New Roman"/>
+      <w:szCs w:val="24"/>
     </w:rPr>
   </w:style>
 </w:styles>
@@ -3871,7 +4647,7 @@
 </file>
 
 <file path=customXml/itemProps1.xml><?xml version="1.0" encoding="utf-8"?>
-<ds:datastoreItem xmlns:ds="http://schemas.openxmlformats.org/officeDocument/2006/customXml" ds:itemID="{B32139D0-3EC2-45E5-9ADE-763DB337E378}">
+<ds:datastoreItem xmlns:ds="http://schemas.openxmlformats.org/officeDocument/2006/customXml" ds:itemID="{D8B41418-3B25-4A96-BB8B-575A116D0BB5}">
   <ds:schemaRefs>
     <ds:schemaRef ds:uri="http://schemas.openxmlformats.org/officeDocument/2006/bibliography"/>
   </ds:schemaRefs>

</xml_diff>

<commit_message>
Altered section heading in Project Plan
</commit_message>
<xml_diff>
--- a/doc/Project Plan/Project Plan.docx
+++ b/doc/Project Plan/Project Plan.docx
@@ -496,10 +496,14 @@
     <w:p/>
     <w:p>
       <w:pPr>
-        <w:pStyle w:val="Heading2"/>
+        <w:pStyle w:val="Heading1"/>
         <w:sectPr>
-          <w:headerReference w:type="default" r:id="rId14"/>
-          <w:footerReference w:type="default" r:id="rId15"/>
+          <w:headerReference w:type="even" r:id="rId14"/>
+          <w:headerReference w:type="default" r:id="rId15"/>
+          <w:footerReference w:type="even" r:id="rId16"/>
+          <w:footerReference w:type="default" r:id="rId17"/>
+          <w:headerReference w:type="first" r:id="rId18"/>
+          <w:footerReference w:type="first" r:id="rId19"/>
           <w:pgSz w:w="12240" w:h="15840"/>
           <w:pgMar w:top="1134" w:right="1134" w:bottom="1693" w:left="1134" w:header="0" w:footer="1134" w:gutter="0"/>
           <w:cols w:space="720"/>
@@ -511,17 +515,16 @@
     <w:p>
       <w:pPr>
         <w:pStyle w:val="Heading1"/>
-        <w:numPr>
-          <w:ilvl w:val="1"/>
-          <w:numId w:val="3"/>
-        </w:numPr>
-      </w:pPr>
-      <w:bookmarkStart w:id="0" w:name="_Toc316241072"/>
+      </w:pPr>
+      <w:bookmarkStart w:id="1" w:name="_Toc316246524"/>
       <w:r>
         <w:lastRenderedPageBreak/>
+        <w:t xml:space="preserve">0.1 </w:t>
+      </w:r>
+      <w:r>
         <w:t>Document Control</w:t>
       </w:r>
-      <w:bookmarkEnd w:id="0"/>
+      <w:bookmarkEnd w:id="1"/>
     </w:p>
     <w:p/>
     <w:tbl>
@@ -1203,8 +1206,6 @@
             </w:r>
           </w:p>
         </w:tc>
-        <w:bookmarkStart w:id="1" w:name="_GoBack"/>
-        <w:bookmarkEnd w:id="1"/>
       </w:tr>
     </w:tbl>
     <w:p/>
@@ -1240,7 +1241,7 @@
       <w:pPr>
         <w:pStyle w:val="Heading1"/>
       </w:pPr>
-      <w:bookmarkStart w:id="2" w:name="_Toc316241073"/>
+      <w:bookmarkStart w:id="2" w:name="_Toc316246525"/>
       <w:r>
         <w:lastRenderedPageBreak/>
         <w:t xml:space="preserve">0.2 </w:t>
@@ -1307,7 +1308,7 @@
         <w:rPr>
           <w:noProof/>
         </w:rPr>
-        <w:instrText xml:space="preserve"> PAGEREF _Toc316241072 \h </w:instrText>
+        <w:instrText xml:space="preserve"> PAGEREF _Toc316246524 \h </w:instrText>
       </w:r>
       <w:r>
         <w:rPr>
@@ -1367,7 +1368,7 @@
         <w:rPr>
           <w:noProof/>
         </w:rPr>
-        <w:instrText xml:space="preserve"> PAGEREF _Toc316241073 \h </w:instrText>
+        <w:instrText xml:space="preserve"> PAGEREF _Toc316246525 \h </w:instrText>
       </w:r>
       <w:r>
         <w:rPr>
@@ -1427,7 +1428,7 @@
         <w:rPr>
           <w:noProof/>
         </w:rPr>
-        <w:instrText xml:space="preserve"> PAGEREF _Toc316241074 \h </w:instrText>
+        <w:instrText xml:space="preserve"> PAGEREF _Toc316246526 \h </w:instrText>
       </w:r>
       <w:r>
         <w:rPr>
@@ -1469,7 +1470,7 @@
         <w:rPr>
           <w:noProof/>
         </w:rPr>
-        <w:t>1.2 Work Breakdown</w:t>
+        <w:t>1.2 Work Breakdown &amp; Allocation</w:t>
       </w:r>
       <w:r>
         <w:rPr>
@@ -1487,7 +1488,7 @@
         <w:rPr>
           <w:noProof/>
         </w:rPr>
-        <w:instrText xml:space="preserve"> PAGEREF _Toc316241075 \h </w:instrText>
+        <w:instrText xml:space="preserve"> PAGEREF _Toc316246527 \h </w:instrText>
       </w:r>
       <w:r>
         <w:rPr>
@@ -1547,7 +1548,7 @@
         <w:rPr>
           <w:noProof/>
         </w:rPr>
-        <w:instrText xml:space="preserve"> PAGEREF _Toc316241076 \h </w:instrText>
+        <w:instrText xml:space="preserve"> PAGEREF _Toc316246528 \h </w:instrText>
       </w:r>
       <w:r>
         <w:rPr>
@@ -1589,7 +1590,7 @@
         <w:rPr>
           <w:noProof/>
         </w:rPr>
-        <w:t>3.1 Budget</w:t>
+        <w:t>3.1 Time Budgeting &amp; Recording</w:t>
       </w:r>
       <w:r>
         <w:rPr>
@@ -1607,7 +1608,7 @@
         <w:rPr>
           <w:noProof/>
         </w:rPr>
-        <w:instrText xml:space="preserve"> PAGEREF _Toc316241077 \h </w:instrText>
+        <w:instrText xml:space="preserve"> PAGEREF _Toc316246529 \h </w:instrText>
       </w:r>
       <w:r>
         <w:rPr>
@@ -1649,7 +1650,7 @@
         <w:rPr>
           <w:noProof/>
         </w:rPr>
-        <w:t>4.1 Project management</w:t>
+        <w:t>4.1 Version management</w:t>
       </w:r>
       <w:r>
         <w:rPr>
@@ -1667,7 +1668,7 @@
         <w:rPr>
           <w:noProof/>
         </w:rPr>
-        <w:instrText xml:space="preserve"> PAGEREF _Toc316241078 \h </w:instrText>
+        <w:instrText xml:space="preserve"> PAGEREF _Toc316246530 \h </w:instrText>
       </w:r>
       <w:r>
         <w:rPr>
@@ -1750,7 +1751,7 @@
       <w:pPr>
         <w:pStyle w:val="Heading1"/>
       </w:pPr>
-      <w:bookmarkStart w:id="3" w:name="_Toc316241074"/>
+      <w:bookmarkStart w:id="3" w:name="_Toc316246526"/>
       <w:r>
         <w:lastRenderedPageBreak/>
         <w:t xml:space="preserve">1.1 </w:t>
@@ -1807,7 +1808,7 @@
                     <pic:cNvPicPr/>
                   </pic:nvPicPr>
                   <pic:blipFill>
-                    <a:blip r:embed="rId16">
+                    <a:blip r:embed="rId20">
                       <a:extLst>
                         <a:ext uri="{28A0092B-C50C-407E-A947-70E740481C1C}">
                           <a14:useLocalDpi xmlns:a14="http://schemas.microsoft.com/office/drawing/2010/main" val="0"/>
@@ -1838,13 +1839,16 @@
       <w:pPr>
         <w:pStyle w:val="Heading1"/>
       </w:pPr>
-      <w:bookmarkStart w:id="4" w:name="_Toc316241075"/>
+      <w:bookmarkStart w:id="4" w:name="_Toc316246527"/>
       <w:r>
         <w:lastRenderedPageBreak/>
         <w:t xml:space="preserve">1.2 </w:t>
       </w:r>
       <w:r>
         <w:t>Work Breakdown</w:t>
+      </w:r>
+      <w:r>
+        <w:t xml:space="preserve"> &amp; Allocation</w:t>
       </w:r>
       <w:bookmarkEnd w:id="4"/>
     </w:p>
@@ -2540,7 +2544,7 @@
       <w:pPr>
         <w:pStyle w:val="Heading1"/>
       </w:pPr>
-      <w:bookmarkStart w:id="5" w:name="_Toc316241076"/>
+      <w:bookmarkStart w:id="5" w:name="_Toc316246528"/>
       <w:r>
         <w:lastRenderedPageBreak/>
         <w:t xml:space="preserve">2.1 </w:t>
@@ -2585,13 +2589,19 @@
       <w:pPr>
         <w:pStyle w:val="Heading1"/>
       </w:pPr>
-      <w:bookmarkStart w:id="7" w:name="_Toc316241077"/>
+      <w:bookmarkStart w:id="7" w:name="_Toc316246529"/>
       <w:r>
         <w:lastRenderedPageBreak/>
         <w:t xml:space="preserve">3.1 </w:t>
       </w:r>
       <w:r>
+        <w:t xml:space="preserve">Time </w:t>
+      </w:r>
+      <w:r>
         <w:t>Budget</w:t>
+      </w:r>
+      <w:r>
+        <w:t>ing &amp; Recording</w:t>
       </w:r>
       <w:bookmarkEnd w:id="7"/>
     </w:p>
@@ -2628,13 +2638,16 @@
       <w:pPr>
         <w:pStyle w:val="Heading1"/>
       </w:pPr>
-      <w:bookmarkStart w:id="8" w:name="_Toc316241078"/>
+      <w:bookmarkStart w:id="8" w:name="_Toc316246530"/>
       <w:r>
         <w:lastRenderedPageBreak/>
         <w:t xml:space="preserve">4.1 </w:t>
       </w:r>
       <w:r>
-        <w:t>Project management</w:t>
+        <w:t>Version</w:t>
+      </w:r>
+      <w:r>
+        <w:t xml:space="preserve"> management</w:t>
       </w:r>
       <w:bookmarkEnd w:id="8"/>
     </w:p>
@@ -2688,6 +2701,16 @@
 </file>
 
 <file path=word/footer1.xml><?xml version="1.0" encoding="utf-8"?>
+<w:ftr xmlns:wpc="http://schemas.microsoft.com/office/word/2010/wordprocessingCanvas" xmlns:mc="http://schemas.openxmlformats.org/markup-compatibility/2006" xmlns:o="urn:schemas-microsoft-com:office:office" xmlns:r="http://schemas.openxmlformats.org/officeDocument/2006/relationships" xmlns:m="http://schemas.openxmlformats.org/officeDocument/2006/math" xmlns:v="urn:schemas-microsoft-com:vml" xmlns:wp14="http://schemas.microsoft.com/office/word/2010/wordprocessingDrawing" xmlns:wp="http://schemas.openxmlformats.org/drawingml/2006/wordprocessingDrawing" xmlns:w10="urn:schemas-microsoft-com:office:word" xmlns:w="http://schemas.openxmlformats.org/wordprocessingml/2006/main" xmlns:w14="http://schemas.microsoft.com/office/word/2010/wordml" xmlns:wpg="http://schemas.microsoft.com/office/word/2010/wordprocessingGroup" xmlns:wpi="http://schemas.microsoft.com/office/word/2010/wordprocessingInk" xmlns:wne="http://schemas.microsoft.com/office/word/2006/wordml" xmlns:wps="http://schemas.microsoft.com/office/word/2010/wordprocessingShape" mc:Ignorable="w14 wp14">
+  <w:p>
+    <w:pPr>
+      <w:pStyle w:val="Footer"/>
+    </w:pPr>
+  </w:p>
+</w:ftr>
+</file>
+
+<file path=word/footer2.xml><?xml version="1.0" encoding="utf-8"?>
 <w:ftr xmlns:wpc="http://schemas.microsoft.com/office/word/2010/wordprocessingCanvas" xmlns:mc="http://schemas.openxmlformats.org/markup-compatibility/2006" xmlns:o="urn:schemas-microsoft-com:office:office" xmlns:r="http://schemas.openxmlformats.org/officeDocument/2006/relationships" xmlns:m="http://schemas.openxmlformats.org/officeDocument/2006/math" xmlns:v="urn:schemas-microsoft-com:vml" xmlns:wp14="http://schemas.microsoft.com/office/word/2010/wordprocessingDrawing" xmlns:wp="http://schemas.openxmlformats.org/drawingml/2006/wordprocessingDrawing" xmlns:w10="urn:schemas-microsoft-com:office:word" xmlns:w="http://schemas.openxmlformats.org/wordprocessingml/2006/main" xmlns:w14="http://schemas.microsoft.com/office/word/2010/wordml" xmlns:wpg="http://schemas.microsoft.com/office/word/2010/wordprocessingGroup" xmlns:wpi="http://schemas.microsoft.com/office/word/2010/wordprocessingInk" xmlns:wne="http://schemas.microsoft.com/office/word/2006/wordml" xmlns:wps="http://schemas.microsoft.com/office/word/2010/wordprocessingShape" mc:Ignorable="w14 wp14">
   <w:p>
     <w:pPr>
@@ -2712,7 +2735,7 @@
       <w:rPr>
         <w:noProof/>
       </w:rPr>
-      <w:t>2</w:t>
+      <w:t>1</w:t>
     </w:r>
     <w:r>
       <w:fldChar w:fldCharType="end"/>
@@ -2728,6 +2751,16 @@
 </w:ftr>
 </file>
 
+<file path=word/footer3.xml><?xml version="1.0" encoding="utf-8"?>
+<w:ftr xmlns:wpc="http://schemas.microsoft.com/office/word/2010/wordprocessingCanvas" xmlns:mc="http://schemas.openxmlformats.org/markup-compatibility/2006" xmlns:o="urn:schemas-microsoft-com:office:office" xmlns:r="http://schemas.openxmlformats.org/officeDocument/2006/relationships" xmlns:m="http://schemas.openxmlformats.org/officeDocument/2006/math" xmlns:v="urn:schemas-microsoft-com:vml" xmlns:wp14="http://schemas.microsoft.com/office/word/2010/wordprocessingDrawing" xmlns:wp="http://schemas.openxmlformats.org/drawingml/2006/wordprocessingDrawing" xmlns:w10="urn:schemas-microsoft-com:office:word" xmlns:w="http://schemas.openxmlformats.org/wordprocessingml/2006/main" xmlns:w14="http://schemas.microsoft.com/office/word/2010/wordml" xmlns:wpg="http://schemas.microsoft.com/office/word/2010/wordprocessingGroup" xmlns:wpi="http://schemas.microsoft.com/office/word/2010/wordprocessingInk" xmlns:wne="http://schemas.microsoft.com/office/word/2006/wordml" xmlns:wps="http://schemas.microsoft.com/office/word/2010/wordprocessingShape" mc:Ignorable="w14 wp14">
+  <w:p>
+    <w:pPr>
+      <w:pStyle w:val="Footer"/>
+    </w:pPr>
+  </w:p>
+</w:ftr>
+</file>
+
 <file path=word/footnotes.xml><?xml version="1.0" encoding="utf-8"?>
 <w:footnotes xmlns:wpc="http://schemas.microsoft.com/office/word/2010/wordprocessingCanvas" xmlns:mc="http://schemas.openxmlformats.org/markup-compatibility/2006" xmlns:o="urn:schemas-microsoft-com:office:office" xmlns:r="http://schemas.openxmlformats.org/officeDocument/2006/relationships" xmlns:m="http://schemas.openxmlformats.org/officeDocument/2006/math" xmlns:v="urn:schemas-microsoft-com:vml" xmlns:wp14="http://schemas.microsoft.com/office/word/2010/wordprocessingDrawing" xmlns:wp="http://schemas.openxmlformats.org/drawingml/2006/wordprocessingDrawing" xmlns:w10="urn:schemas-microsoft-com:office:word" xmlns:w="http://schemas.openxmlformats.org/wordprocessingml/2006/main" xmlns:w14="http://schemas.microsoft.com/office/word/2010/wordml" xmlns:wpg="http://schemas.microsoft.com/office/word/2010/wordprocessingGroup" xmlns:wpi="http://schemas.microsoft.com/office/word/2010/wordprocessingInk" xmlns:wne="http://schemas.microsoft.com/office/word/2006/wordml" xmlns:wps="http://schemas.microsoft.com/office/word/2010/wordprocessingShape" mc:Ignorable="w14 wp14">
   <w:footnote w:type="separator" w:id="-1">
@@ -2754,6 +2787,16 @@
 </file>
 
 <file path=word/header1.xml><?xml version="1.0" encoding="utf-8"?>
+<w:hdr xmlns:wpc="http://schemas.microsoft.com/office/word/2010/wordprocessingCanvas" xmlns:mc="http://schemas.openxmlformats.org/markup-compatibility/2006" xmlns:o="urn:schemas-microsoft-com:office:office" xmlns:r="http://schemas.openxmlformats.org/officeDocument/2006/relationships" xmlns:m="http://schemas.openxmlformats.org/officeDocument/2006/math" xmlns:v="urn:schemas-microsoft-com:vml" xmlns:wp14="http://schemas.microsoft.com/office/word/2010/wordprocessingDrawing" xmlns:wp="http://schemas.openxmlformats.org/drawingml/2006/wordprocessingDrawing" xmlns:w10="urn:schemas-microsoft-com:office:word" xmlns:w="http://schemas.openxmlformats.org/wordprocessingml/2006/main" xmlns:w14="http://schemas.microsoft.com/office/word/2010/wordml" xmlns:wpg="http://schemas.microsoft.com/office/word/2010/wordprocessingGroup" xmlns:wpi="http://schemas.microsoft.com/office/word/2010/wordprocessingInk" xmlns:wne="http://schemas.microsoft.com/office/word/2006/wordml" xmlns:wps="http://schemas.microsoft.com/office/word/2010/wordprocessingShape" mc:Ignorable="w14 wp14">
+  <w:p>
+    <w:pPr>
+      <w:pStyle w:val="Header"/>
+    </w:pPr>
+  </w:p>
+</w:hdr>
+</file>
+
+<file path=word/header2.xml><?xml version="1.0" encoding="utf-8"?>
 <w:hdr xmlns:wpc="http://schemas.microsoft.com/office/word/2010/wordprocessingCanvas" xmlns:mc="http://schemas.openxmlformats.org/markup-compatibility/2006" xmlns:o="urn:schemas-microsoft-com:office:office" xmlns:r="http://schemas.openxmlformats.org/officeDocument/2006/relationships" xmlns:m="http://schemas.openxmlformats.org/officeDocument/2006/math" xmlns:v="urn:schemas-microsoft-com:vml" xmlns:wp14="http://schemas.microsoft.com/office/word/2010/wordprocessingDrawing" xmlns:wp="http://schemas.openxmlformats.org/drawingml/2006/wordprocessingDrawing" xmlns:w10="urn:schemas-microsoft-com:office:word" xmlns:w="http://schemas.openxmlformats.org/wordprocessingml/2006/main" xmlns:w14="http://schemas.microsoft.com/office/word/2010/wordml" xmlns:wpg="http://schemas.microsoft.com/office/word/2010/wordprocessingGroup" xmlns:wpi="http://schemas.microsoft.com/office/word/2010/wordprocessingInk" xmlns:wne="http://schemas.microsoft.com/office/word/2006/wordml" xmlns:wps="http://schemas.microsoft.com/office/word/2010/wordprocessingShape" mc:Ignorable="w14 wp14">
   <w:p>
     <w:pPr>
@@ -2776,7 +2819,12 @@
       <w:t xml:space="preserve">ev. </w:t>
     </w:r>
     <w:r>
-      <w:t xml:space="preserve">6 </w:t>
+      <w:t>7</w:t>
+    </w:r>
+    <w:bookmarkStart w:id="0" w:name="_GoBack"/>
+    <w:bookmarkEnd w:id="0"/>
+    <w:r>
+      <w:t xml:space="preserve"> </w:t>
     </w:r>
     <w:r>
       <w:tab/>
@@ -2785,6 +2833,16 @@
       <w:tab/>
       <w:t>Project Plan.docx</w:t>
     </w:r>
+  </w:p>
+</w:hdr>
+</file>
+
+<file path=word/header3.xml><?xml version="1.0" encoding="utf-8"?>
+<w:hdr xmlns:wpc="http://schemas.microsoft.com/office/word/2010/wordprocessingCanvas" xmlns:mc="http://schemas.openxmlformats.org/markup-compatibility/2006" xmlns:o="urn:schemas-microsoft-com:office:office" xmlns:r="http://schemas.openxmlformats.org/officeDocument/2006/relationships" xmlns:m="http://schemas.openxmlformats.org/officeDocument/2006/math" xmlns:v="urn:schemas-microsoft-com:vml" xmlns:wp14="http://schemas.microsoft.com/office/word/2010/wordprocessingDrawing" xmlns:wp="http://schemas.openxmlformats.org/drawingml/2006/wordprocessingDrawing" xmlns:w10="urn:schemas-microsoft-com:office:word" xmlns:w="http://schemas.openxmlformats.org/wordprocessingml/2006/main" xmlns:w14="http://schemas.microsoft.com/office/word/2010/wordml" xmlns:wpg="http://schemas.microsoft.com/office/word/2010/wordprocessingGroup" xmlns:wpi="http://schemas.microsoft.com/office/word/2010/wordprocessingInk" xmlns:wne="http://schemas.microsoft.com/office/word/2006/wordml" xmlns:wps="http://schemas.microsoft.com/office/word/2010/wordprocessingShape" mc:Ignorable="w14 wp14">
+  <w:p>
+    <w:pPr>
+      <w:pStyle w:val="Header"/>
+    </w:pPr>
   </w:p>
 </w:hdr>
 </file>
@@ -4647,7 +4705,7 @@
 </file>
 
 <file path=customXml/itemProps1.xml><?xml version="1.0" encoding="utf-8"?>
-<ds:datastoreItem xmlns:ds="http://schemas.openxmlformats.org/officeDocument/2006/customXml" ds:itemID="{D8B41418-3B25-4A96-BB8B-575A116D0BB5}">
+<ds:datastoreItem xmlns:ds="http://schemas.openxmlformats.org/officeDocument/2006/customXml" ds:itemID="{D59F00DA-C915-4119-B637-A64091FBDC00}">
   <ds:schemaRefs>
     <ds:schemaRef ds:uri="http://schemas.openxmlformats.org/officeDocument/2006/bibliography"/>
   </ds:schemaRefs>

</xml_diff>